<commit_message>
changed logo for invoice
</commit_message>
<xml_diff>
--- a/src/main/resources/order-templates/Invoice-Template.docx
+++ b/src/main/resources/order-templates/Invoice-Template.docx
@@ -2,6 +2,62 @@
 <file path=word/document.xml><?xml version="1.0" encoding="utf-8"?>
 <w:document xmlns:wpc="http://schemas.microsoft.com/office/word/2010/wordprocessingCanvas" xmlns:cx="http://schemas.microsoft.com/office/drawing/2014/chartex" xmlns:cx1="http://schemas.microsoft.com/office/drawing/2015/9/8/chartex" xmlns:cx2="http://schemas.microsoft.com/office/drawing/2015/10/21/chartex" xmlns:cx3="http://schemas.microsoft.com/office/drawing/2016/5/9/chartex" xmlns:cx4="http://schemas.microsoft.com/office/drawing/2016/5/10/chartex" xmlns:cx5="http://schemas.microsoft.com/office/drawing/2016/5/11/chartex" xmlns:cx6="http://schemas.microsoft.com/office/drawing/2016/5/12/chartex" xmlns:cx7="http://schemas.microsoft.com/office/drawing/2016/5/13/chartex" xmlns:cx8="http://schemas.microsoft.com/office/drawing/2016/5/14/chartex" xmlns:mc="http://schemas.openxmlformats.org/markup-compatibility/2006" xmlns:aink="http://schemas.microsoft.com/office/drawing/2016/ink" xmlns:am3d="http://schemas.microsoft.com/office/drawing/2017/model3d" xmlns:o="urn:schemas-microsoft-com:office:office" xmlns:r="http://schemas.openxmlformats.org/officeDocument/2006/relationships" xmlns:m="http://schemas.openxmlformats.org/officeDocument/2006/math" xmlns:v="urn:schemas-microsoft-com:vml" xmlns:wp14="http://schemas.microsoft.com/office/word/2010/wordprocessingDrawing" xmlns:wp="http://schemas.openxmlformats.org/drawingml/2006/wordprocessingDrawing" xmlns:w10="urn:schemas-microsoft-com:office:word" xmlns:w="http://schemas.openxmlformats.org/wordprocessingml/2006/main" xmlns:w14="http://schemas.microsoft.com/office/word/2010/wordml" xmlns:w15="http://schemas.microsoft.com/office/word/2012/wordml" xmlns:w16cex="http://schemas.microsoft.com/office/word/2018/wordml/cex" xmlns:w16cid="http://schemas.microsoft.com/office/word/2016/wordml/cid" xmlns:w16="http://schemas.microsoft.com/office/word/2018/wordml" xmlns:w16se="http://schemas.microsoft.com/office/word/2015/wordml/symex" xmlns:wpg="http://schemas.microsoft.com/office/word/2010/wordprocessingGroup" xmlns:wpi="http://schemas.microsoft.com/office/word/2010/wordprocessingInk" xmlns:wne="http://schemas.microsoft.com/office/word/2006/wordml" xmlns:wps="http://schemas.microsoft.com/office/word/2010/wordprocessingShape" mc:Ignorable="w14 w15 w16se w16cid w16 w16cex wp14">
   <w:body>
+    <w:p>
+      <w:r>
+        <w:rPr>
+          <w:noProof/>
+        </w:rPr>
+        <w:drawing>
+          <wp:inline distT="0" distB="0" distL="0" distR="0" wp14:anchorId="33364B4E" wp14:editId="329D38D3">
+            <wp:extent cx="5943600" cy="1073150"/>
+            <wp:effectExtent l="0" t="0" r="0" b="0"/>
+            <wp:docPr id="2" name="Picture 2"/>
+            <wp:cNvGraphicFramePr>
+              <a:graphicFrameLocks xmlns:a="http://schemas.openxmlformats.org/drawingml/2006/main" noChangeAspect="1"/>
+            </wp:cNvGraphicFramePr>
+            <a:graphic xmlns:a="http://schemas.openxmlformats.org/drawingml/2006/main">
+              <a:graphicData uri="http://schemas.openxmlformats.org/drawingml/2006/picture">
+                <pic:pic xmlns:pic="http://schemas.openxmlformats.org/drawingml/2006/picture">
+                  <pic:nvPicPr>
+                    <pic:cNvPr id="0" name="Picture 1"/>
+                    <pic:cNvPicPr>
+                      <a:picLocks noChangeAspect="1" noChangeArrowheads="1"/>
+                    </pic:cNvPicPr>
+                  </pic:nvPicPr>
+                  <pic:blipFill>
+                    <a:blip r:embed="rId7">
+                      <a:extLst>
+                        <a:ext uri="{28A0092B-C50C-407E-A947-70E740481C1C}">
+                          <a14:useLocalDpi xmlns:a14="http://schemas.microsoft.com/office/drawing/2010/main" val="0"/>
+                        </a:ext>
+                      </a:extLst>
+                    </a:blip>
+                    <a:srcRect/>
+                    <a:stretch>
+                      <a:fillRect/>
+                    </a:stretch>
+                  </pic:blipFill>
+                  <pic:spPr bwMode="auto">
+                    <a:xfrm>
+                      <a:off x="0" y="0"/>
+                      <a:ext cx="5943600" cy="1073150"/>
+                    </a:xfrm>
+                    <a:prstGeom prst="rect">
+                      <a:avLst/>
+                    </a:prstGeom>
+                    <a:noFill/>
+                    <a:ln>
+                      <a:noFill/>
+                    </a:ln>
+                  </pic:spPr>
+                </pic:pic>
+              </a:graphicData>
+            </a:graphic>
+          </wp:inline>
+        </w:drawing>
+      </w:r>
+    </w:p>
+    <w:p/>
     <w:tbl>
       <w:tblPr>
         <w:tblStyle w:val="TableGrid"/>
@@ -24,7 +80,7 @@
       </w:tblGrid>
       <w:tr>
         <w:trPr>
-          <w:trHeight w:val="2280"/>
+          <w:trHeight w:val="260"/>
         </w:trPr>
         <w:tc>
           <w:tcPr>
@@ -35,17 +91,39 @@
             <w:pPr>
               <w:rPr>
                 <w:rFonts w:eastAsia="Yu Gothic Medium" w:cstheme="minorHAnsi"/>
-              </w:rPr>
-            </w:pPr>
-            <w:r>
-              <w:rPr>
-                <w:rFonts w:eastAsia="Yu Gothic Medium" w:cstheme="minorHAnsi"/>
+                <w:b/>
+                <w:bCs/>
                 <w:color w:val="000000"/>
-                <w:sz w:val="56"/>
-                <w:szCs w:val="48"/>
+                <w:sz w:val="32"/>
+                <w:szCs w:val="32"/>
                 <w:lang w:val="en"/>
               </w:rPr>
-              <w:t>INVOICE</w:t>
+            </w:pPr>
+            <w:proofErr w:type="spellStart"/>
+            <w:r>
+              <w:rPr>
+                <w:rFonts w:eastAsia="Yu Gothic Medium" w:cstheme="minorHAnsi"/>
+                <w:b/>
+                <w:bCs/>
+                <w:color w:val="000000"/>
+                <w:sz w:val="32"/>
+                <w:szCs w:val="32"/>
+                <w:lang w:val="en"/>
+              </w:rPr>
+              <w:t>eStore</w:t>
+            </w:r>
+            <w:proofErr w:type="spellEnd"/>
+            <w:r>
+              <w:rPr>
+                <w:rFonts w:eastAsia="Yu Gothic Medium" w:cstheme="minorHAnsi"/>
+                <w:b/>
+                <w:bCs/>
+                <w:color w:val="000000"/>
+                <w:sz w:val="32"/>
+                <w:szCs w:val="32"/>
+                <w:lang w:val="en"/>
+              </w:rPr>
+              <w:t xml:space="preserve"> SRL </w:t>
             </w:r>
           </w:p>
         </w:tc>
@@ -69,8 +147,16 @@
             <w:pPr>
               <w:rPr>
                 <w:rFonts w:eastAsia="Yu Gothic Medium" w:cstheme="minorHAnsi"/>
-              </w:rPr>
-            </w:pPr>
+                <w:b/>
+              </w:rPr>
+            </w:pPr>
+            <w:r>
+              <w:rPr>
+                <w:rFonts w:eastAsia="Yu Gothic Medium" w:cstheme="minorHAnsi"/>
+                <w:b/>
+              </w:rPr>
+              <w:t>Invoice NO.</w:t>
+            </w:r>
           </w:p>
         </w:tc>
         <w:tc>
@@ -80,61 +166,17 @@
           </w:tcPr>
           <w:p>
             <w:pPr>
-              <w:jc w:val="center"/>
-              <w:rPr>
-                <w:rFonts w:eastAsia="Yu Gothic Medium" w:cstheme="minorHAnsi"/>
-              </w:rPr>
-            </w:pPr>
-            <w:r>
               <w:rPr>
                 <w:rFonts w:eastAsia="Yu Gothic Medium" w:cstheme="minorHAnsi"/>
                 <w:noProof/>
               </w:rPr>
-              <w:drawing>
-                <wp:inline distT="0" distB="0" distL="0" distR="0" wp14:anchorId="7F6DF2CF" wp14:editId="3808E763">
-                  <wp:extent cx="841375" cy="841375"/>
-                  <wp:effectExtent l="0" t="0" r="0" b="0"/>
-                  <wp:docPr id="1" name="Picture 1"/>
-                  <wp:cNvGraphicFramePr>
-                    <a:graphicFrameLocks xmlns:a="http://schemas.openxmlformats.org/drawingml/2006/main" noChangeAspect="1"/>
-                  </wp:cNvGraphicFramePr>
-                  <a:graphic xmlns:a="http://schemas.openxmlformats.org/drawingml/2006/main">
-                    <a:graphicData uri="http://schemas.openxmlformats.org/drawingml/2006/picture">
-                      <pic:pic xmlns:pic="http://schemas.openxmlformats.org/drawingml/2006/picture">
-                        <pic:nvPicPr>
-                          <pic:cNvPr id="0" name="Picture 2"/>
-                          <pic:cNvPicPr>
-                            <a:picLocks noChangeAspect="1" noChangeArrowheads="1"/>
-                          </pic:cNvPicPr>
-                        </pic:nvPicPr>
-                        <pic:blipFill>
-                          <a:blip r:embed="rId7">
-                            <a:extLst>
-                              <a:ext uri="{28A0092B-C50C-407E-A947-70E740481C1C}">
-                                <a14:useLocalDpi xmlns:a14="http://schemas.microsoft.com/office/drawing/2010/main" val="0"/>
-                              </a:ext>
-                            </a:extLst>
-                          </a:blip>
-                          <a:srcRect/>
-                          <a:stretch>
-                            <a:fillRect/>
-                          </a:stretch>
-                        </pic:blipFill>
-                        <pic:spPr bwMode="auto">
-                          <a:xfrm>
-                            <a:off x="0" y="0"/>
-                            <a:ext cx="841375" cy="841375"/>
-                          </a:xfrm>
-                          <a:prstGeom prst="rect">
-                            <a:avLst/>
-                          </a:prstGeom>
-                          <a:noFill/>
-                        </pic:spPr>
-                      </pic:pic>
-                    </a:graphicData>
-                  </a:graphic>
-                </wp:inline>
-              </w:drawing>
+            </w:pPr>
+            <w:r>
+              <w:rPr>
+                <w:rFonts w:eastAsia="Yu Gothic Medium" w:cstheme="minorHAnsi"/>
+                <w:noProof/>
+              </w:rPr>
+              <w:t>#InvoiceNum</w:t>
             </w:r>
           </w:p>
         </w:tc>
@@ -163,7 +205,7 @@
                 <w:color w:val="000000"/>
                 <w:lang w:val="en"/>
               </w:rPr>
-              <w:t>eStore</w:t>
+              <w:t>Luko</w:t>
             </w:r>
             <w:proofErr w:type="spellEnd"/>
             <w:r>
@@ -172,7 +214,15 @@
                 <w:color w:val="000000"/>
                 <w:lang w:val="en"/>
               </w:rPr>
-              <w:t xml:space="preserve"> SRL </w:t>
+              <w:t xml:space="preserve"> Bela</w:t>
+            </w:r>
+            <w:r>
+              <w:rPr>
+                <w:rFonts w:eastAsia="Yu Gothic Medium" w:cstheme="minorHAnsi"/>
+                <w:color w:val="000000"/>
+                <w:lang w:val="en"/>
+              </w:rPr>
+              <w:t>, nr.6</w:t>
             </w:r>
           </w:p>
         </w:tc>
@@ -204,7 +254,7 @@
                 <w:rFonts w:eastAsia="Yu Gothic Medium" w:cstheme="minorHAnsi"/>
                 <w:b/>
               </w:rPr>
-              <w:t>Invoice NO.</w:t>
+              <w:t>Date</w:t>
             </w:r>
           </w:p>
         </w:tc>
@@ -225,127 +275,28 @@
                 <w:rFonts w:eastAsia="Yu Gothic Medium" w:cstheme="minorHAnsi"/>
                 <w:noProof/>
               </w:rPr>
-              <w:t>#InvoiceNum</w:t>
-            </w:r>
-          </w:p>
-        </w:tc>
-      </w:tr>
-      <w:tr>
-        <w:trPr>
-          <w:trHeight w:val="260"/>
-        </w:trPr>
-        <w:tc>
-          <w:tcPr>
-            <w:tcW w:w="2500" w:type="pct"/>
-            <w:vAlign w:val="center"/>
-          </w:tcPr>
-          <w:p>
-            <w:pPr>
-              <w:rPr>
-                <w:rFonts w:eastAsia="Yu Gothic Medium" w:cstheme="minorHAnsi"/>
-                <w:color w:val="000000"/>
-                <w:lang w:val="en"/>
-              </w:rPr>
-            </w:pPr>
-            <w:proofErr w:type="spellStart"/>
-            <w:r>
-              <w:rPr>
-                <w:rFonts w:eastAsia="Yu Gothic Medium" w:cstheme="minorHAnsi"/>
-                <w:color w:val="000000"/>
-                <w:lang w:val="en"/>
-              </w:rPr>
-              <w:t>Luko</w:t>
-            </w:r>
-            <w:proofErr w:type="spellEnd"/>
-            <w:r>
-              <w:rPr>
-                <w:rFonts w:eastAsia="Yu Gothic Medium" w:cstheme="minorHAnsi"/>
-                <w:color w:val="000000"/>
-                <w:lang w:val="en"/>
-              </w:rPr>
-              <w:t xml:space="preserve"> Bela</w:t>
-            </w:r>
-            <w:r>
-              <w:rPr>
-                <w:rFonts w:eastAsia="Yu Gothic Medium" w:cstheme="minorHAnsi"/>
-                <w:color w:val="000000"/>
-                <w:lang w:val="en"/>
-              </w:rPr>
-              <w:t>, nr.6</w:t>
-            </w:r>
-          </w:p>
-        </w:tc>
-        <w:tc>
-          <w:tcPr>
-            <w:tcW w:w="962" w:type="pct"/>
-          </w:tcPr>
-          <w:p>
-            <w:pPr>
-              <w:rPr>
-                <w:rFonts w:eastAsia="Yu Gothic Medium" w:cstheme="minorHAnsi"/>
-              </w:rPr>
-            </w:pPr>
-          </w:p>
-        </w:tc>
-        <w:tc>
-          <w:tcPr>
-            <w:tcW w:w="715" w:type="pct"/>
-          </w:tcPr>
-          <w:p>
-            <w:pPr>
-              <w:rPr>
-                <w:rFonts w:eastAsia="Yu Gothic Medium" w:cstheme="minorHAnsi"/>
-                <w:b/>
-              </w:rPr>
-            </w:pPr>
-            <w:r>
-              <w:rPr>
-                <w:rFonts w:eastAsia="Yu Gothic Medium" w:cstheme="minorHAnsi"/>
-                <w:b/>
-              </w:rPr>
-              <w:t>Date</w:t>
-            </w:r>
-          </w:p>
-        </w:tc>
-        <w:tc>
-          <w:tcPr>
-            <w:tcW w:w="823" w:type="pct"/>
-            <w:vAlign w:val="center"/>
-          </w:tcPr>
-          <w:p>
-            <w:pPr>
+              <w:fldChar w:fldCharType="begin"/>
+            </w:r>
+            <w:r>
               <w:rPr>
                 <w:rFonts w:eastAsia="Yu Gothic Medium" w:cstheme="minorHAnsi"/>
                 <w:noProof/>
               </w:rPr>
-            </w:pPr>
+              <w:instrText xml:space="preserve"> DATE  \@ "d-MMM-yy"  \* MERGEFORMAT </w:instrText>
+            </w:r>
             <w:r>
               <w:rPr>
                 <w:rFonts w:eastAsia="Yu Gothic Medium" w:cstheme="minorHAnsi"/>
                 <w:noProof/>
               </w:rPr>
-              <w:fldChar w:fldCharType="begin"/>
+              <w:fldChar w:fldCharType="separate"/>
             </w:r>
             <w:r>
               <w:rPr>
                 <w:rFonts w:eastAsia="Yu Gothic Medium" w:cstheme="minorHAnsi"/>
                 <w:noProof/>
               </w:rPr>
-              <w:instrText xml:space="preserve"> DATE  \@ "d-MMM-yy"  \* MERGEFORMAT </w:instrText>
-            </w:r>
-            <w:r>
-              <w:rPr>
-                <w:rFonts w:eastAsia="Yu Gothic Medium" w:cstheme="minorHAnsi"/>
-                <w:noProof/>
-              </w:rPr>
-              <w:fldChar w:fldCharType="separate"/>
-            </w:r>
-            <w:r>
-              <w:rPr>
-                <w:rFonts w:eastAsia="Yu Gothic Medium" w:cstheme="minorHAnsi"/>
-                <w:noProof/>
-              </w:rPr>
-              <w:t>25-Mar-21</w:t>
+              <w:t>31-Mar-21</w:t>
             </w:r>
             <w:r>
               <w:rPr>

</xml_diff>